<commit_message>
finished all diagrams except for matlab graphs and new one for FURTHER DEVELOPMENTS
</commit_message>
<xml_diff>
--- a/Docs/Images/conceptphoneinterface_annotated.docx
+++ b/Docs/Images/conceptphoneinterface_annotated.docx
@@ -6,19 +6,104 @@
       <w:bookmarkStart w:id="0" w:name="_GoBack"/>
       <w:bookmarkEnd w:id="0"/>
       <w:r>
+        <w:rPr>
+          <w:noProof/>
+          <w:lang w:val="en-US"/>
+        </w:rPr>
         <mc:AlternateContent>
           <mc:Choice Requires="wps">
             <w:drawing>
-              <wp:anchor distT="0" distB="0" distL="114300" distR="114300" simplePos="0" relativeHeight="251672576" behindDoc="0" locked="0" layoutInCell="1" allowOverlap="1" wp14:anchorId="63FA6656" wp14:editId="1834DFEA">
+              <wp:anchor distT="0" distB="0" distL="114300" distR="114300" simplePos="0" relativeHeight="251673600" behindDoc="0" locked="0" layoutInCell="1" allowOverlap="1" wp14:anchorId="2143E0C1" wp14:editId="4412116C">
                 <wp:simplePos x="0" y="0"/>
                 <wp:positionH relativeFrom="column">
-                  <wp:posOffset>4053840</wp:posOffset>
+                  <wp:posOffset>3837305</wp:posOffset>
+                </wp:positionH>
+                <wp:positionV relativeFrom="paragraph">
+                  <wp:posOffset>6084570</wp:posOffset>
+                </wp:positionV>
+                <wp:extent cx="288925" cy="171450"/>
+                <wp:effectExtent l="50800" t="0" r="41275" b="82550"/>
+                <wp:wrapNone/>
+                <wp:docPr id="11" name="Straight Arrow Connector 11"/>
+                <wp:cNvGraphicFramePr/>
+                <a:graphic xmlns:a="http://schemas.openxmlformats.org/drawingml/2006/main">
+                  <a:graphicData uri="http://schemas.microsoft.com/office/word/2010/wordprocessingShape">
+                    <wps:wsp>
+                      <wps:cNvCnPr/>
+                      <wps:spPr>
+                        <a:xfrm flipH="1">
+                          <a:off x="0" y="0"/>
+                          <a:ext cx="288925" cy="171450"/>
+                        </a:xfrm>
+                        <a:prstGeom prst="straightConnector1">
+                          <a:avLst/>
+                        </a:prstGeom>
+                        <a:ln>
+                          <a:solidFill>
+                            <a:srgbClr val="558ED5"/>
+                          </a:solidFill>
+                          <a:tailEnd type="arrow"/>
+                        </a:ln>
+                        <a:effectLst/>
+                      </wps:spPr>
+                      <wps:style>
+                        <a:lnRef idx="2">
+                          <a:schemeClr val="accent1"/>
+                        </a:lnRef>
+                        <a:fillRef idx="0">
+                          <a:schemeClr val="accent1"/>
+                        </a:fillRef>
+                        <a:effectRef idx="1">
+                          <a:schemeClr val="accent1"/>
+                        </a:effectRef>
+                        <a:fontRef idx="minor">
+                          <a:schemeClr val="tx1"/>
+                        </a:fontRef>
+                      </wps:style>
+                      <wps:bodyPr/>
+                    </wps:wsp>
+                  </a:graphicData>
+                </a:graphic>
+                <wp14:sizeRelH relativeFrom="margin">
+                  <wp14:pctWidth>0</wp14:pctWidth>
+                </wp14:sizeRelH>
+                <wp14:sizeRelV relativeFrom="margin">
+                  <wp14:pctHeight>0</wp14:pctHeight>
+                </wp14:sizeRelV>
+              </wp:anchor>
+            </w:drawing>
+          </mc:Choice>
+          <mc:Fallback>
+            <w:pict>
+              <v:shapetype id="_x0000_t32" coordsize="21600,21600" o:spt="32" o:oned="t" path="m0,0l21600,21600e" filled="f">
+                <v:path arrowok="t" fillok="f" o:connecttype="none"/>
+                <o:lock v:ext="edit" shapetype="t"/>
+              </v:shapetype>
+              <v:shape id="Straight Arrow Connector 11" o:spid="_x0000_s1026" type="#_x0000_t32" style="position:absolute;margin-left:302.15pt;margin-top:479.1pt;width:22.75pt;height:13.5pt;flip:x;z-index:251673600;visibility:visible;mso-wrap-style:square;mso-width-percent:0;mso-height-percent:0;mso-wrap-distance-left:9pt;mso-wrap-distance-top:0;mso-wrap-distance-right:9pt;mso-wrap-distance-bottom:0;mso-position-horizontal:absolute;mso-position-horizontal-relative:text;mso-position-vertical:absolute;mso-position-vertical-relative:text;mso-width-percent:0;mso-height-percent:0;mso-width-relative:margin;mso-height-relative:margin" o:gfxdata="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" strokecolor="#558ed5" strokeweight="2pt">
+                <v:stroke endarrow="open"/>
+              </v:shape>
+            </w:pict>
+          </mc:Fallback>
+        </mc:AlternateContent>
+      </w:r>
+      <w:r>
+        <w:rPr>
+          <w:noProof/>
+          <w:lang w:val="en-US"/>
+        </w:rPr>
+        <mc:AlternateContent>
+          <mc:Choice Requires="wps">
+            <w:drawing>
+              <wp:anchor distT="0" distB="0" distL="114300" distR="114300" simplePos="0" relativeHeight="251672576" behindDoc="0" locked="0" layoutInCell="1" allowOverlap="1" wp14:anchorId="043336C0" wp14:editId="3BC82769">
+                <wp:simplePos x="0" y="0"/>
+                <wp:positionH relativeFrom="column">
+                  <wp:posOffset>3981450</wp:posOffset>
                 </wp:positionH>
                 <wp:positionV relativeFrom="paragraph">
                   <wp:posOffset>5741670</wp:posOffset>
                 </wp:positionV>
-                <wp:extent cx="832485" cy="952500"/>
-                <wp:effectExtent l="0" t="0" r="0" b="12700"/>
+                <wp:extent cx="832485" cy="1356360"/>
+                <wp:effectExtent l="0" t="0" r="0" b="0"/>
                 <wp:wrapSquare wrapText="bothSides"/>
                 <wp:docPr id="10" name="Text Box 10"/>
                 <wp:cNvGraphicFramePr/>
@@ -29,7 +114,7 @@
                       <wps:spPr>
                         <a:xfrm>
                           <a:off x="0" y="0"/>
-                          <a:ext cx="832485" cy="952500"/>
+                          <a:ext cx="832485" cy="1356360"/>
                         </a:xfrm>
                         <a:prstGeom prst="rect">
                           <a:avLst/>
@@ -66,34 +151,34 @@
                               <w:ind w:firstLine="0"/>
                               <w:jc w:val="center"/>
                               <w:rPr>
-                                <w:rFonts w:ascii="Times New Roman" w:hAnsi="Times New Roman" w:cs="Times New Roman"/>
-                                <w:sz w:val="16"/>
-                                <w:szCs w:val="16"/>
+                                <w:rFonts w:ascii="Helvetica Neue" w:hAnsi="Helvetica Neue" w:cs="Times New Roman"/>
+                                <w:sz w:val="20"/>
+                                <w:szCs w:val="20"/>
                               </w:rPr>
                             </w:pPr>
                             <w:r>
                               <w:rPr>
-                                <w:rFonts w:ascii="Times New Roman" w:hAnsi="Times New Roman" w:cs="Times New Roman"/>
-                                <w:sz w:val="16"/>
-                                <w:szCs w:val="16"/>
+                                <w:rFonts w:ascii="Helvetica Neue" w:hAnsi="Helvetica Neue" w:cs="Times New Roman"/>
+                                <w:sz w:val="20"/>
+                                <w:szCs w:val="20"/>
                               </w:rPr>
                               <w:t xml:space="preserve">Ability to record audio and select </w:t>
                             </w:r>
                             <w:proofErr w:type="gramStart"/>
                             <w:r>
                               <w:rPr>
-                                <w:rFonts w:ascii="Times New Roman" w:hAnsi="Times New Roman" w:cs="Times New Roman"/>
-                                <w:sz w:val="16"/>
-                                <w:szCs w:val="16"/>
+                                <w:rFonts w:ascii="Helvetica Neue" w:hAnsi="Helvetica Neue" w:cs="Times New Roman"/>
+                                <w:sz w:val="20"/>
+                                <w:szCs w:val="20"/>
                               </w:rPr>
                               <w:t>save</w:t>
                             </w:r>
                             <w:proofErr w:type="gramEnd"/>
                             <w:r>
                               <w:rPr>
-                                <w:rFonts w:ascii="Times New Roman" w:hAnsi="Times New Roman" w:cs="Times New Roman"/>
-                                <w:sz w:val="16"/>
-                                <w:szCs w:val="16"/>
+                                <w:rFonts w:ascii="Helvetica Neue" w:hAnsi="Helvetica Neue" w:cs="Times New Roman"/>
+                                <w:sz w:val="20"/>
+                                <w:szCs w:val="20"/>
                               </w:rPr>
                               <w:t xml:space="preserve"> location</w:t>
                             </w:r>
@@ -124,7 +209,7 @@
                 <v:stroke joinstyle="miter"/>
                 <v:path gradientshapeok="t" o:connecttype="rect"/>
               </v:shapetype>
-              <v:shape id="Text Box 10" o:spid="_x0000_s1026" type="#_x0000_t202" style="position:absolute;left:0;text-align:left;margin-left:319.2pt;margin-top:452.1pt;width:65.55pt;height:75pt;z-index:251672576;visibility:visible;mso-wrap-style:square;mso-width-percent:0;mso-height-percent:0;mso-wrap-distance-left:9pt;mso-wrap-distance-top:0;mso-wrap-distance-right:9pt;mso-wrap-distance-bottom:0;mso-position-horizontal:absolute;mso-position-horizontal-relative:text;mso-position-vertical:absolute;mso-position-vertical-relative:text;mso-width-percent:0;mso-height-percent:0;mso-width-relative:margin;mso-height-relative:margin;v-text-anchor:top" o:gfxdata="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" filled="f" stroked="f">
+              <v:shape id="Text Box 10" o:spid="_x0000_s1026" type="#_x0000_t202" style="position:absolute;left:0;text-align:left;margin-left:313.5pt;margin-top:452.1pt;width:65.55pt;height:106.8pt;z-index:251672576;visibility:visible;mso-wrap-style:square;mso-width-percent:0;mso-height-percent:0;mso-wrap-distance-left:9pt;mso-wrap-distance-top:0;mso-wrap-distance-right:9pt;mso-wrap-distance-bottom:0;mso-position-horizontal:absolute;mso-position-horizontal-relative:text;mso-position-vertical:absolute;mso-position-vertical-relative:text;mso-width-percent:0;mso-height-percent:0;mso-width-relative:margin;mso-height-relative:margin;v-text-anchor:top" o:gfxdata="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" filled="f" stroked="f">
                 <v:textbox>
                   <w:txbxContent>
                     <w:p>
@@ -132,34 +217,34 @@
                         <w:ind w:firstLine="0"/>
                         <w:jc w:val="center"/>
                         <w:rPr>
-                          <w:rFonts w:ascii="Times New Roman" w:hAnsi="Times New Roman" w:cs="Times New Roman"/>
-                          <w:sz w:val="16"/>
-                          <w:szCs w:val="16"/>
+                          <w:rFonts w:ascii="Helvetica Neue" w:hAnsi="Helvetica Neue" w:cs="Times New Roman"/>
+                          <w:sz w:val="20"/>
+                          <w:szCs w:val="20"/>
                         </w:rPr>
                       </w:pPr>
                       <w:r>
                         <w:rPr>
-                          <w:rFonts w:ascii="Times New Roman" w:hAnsi="Times New Roman" w:cs="Times New Roman"/>
-                          <w:sz w:val="16"/>
-                          <w:szCs w:val="16"/>
+                          <w:rFonts w:ascii="Helvetica Neue" w:hAnsi="Helvetica Neue" w:cs="Times New Roman"/>
+                          <w:sz w:val="20"/>
+                          <w:szCs w:val="20"/>
                         </w:rPr>
                         <w:t xml:space="preserve">Ability to record audio and select </w:t>
                       </w:r>
                       <w:proofErr w:type="gramStart"/>
                       <w:r>
                         <w:rPr>
-                          <w:rFonts w:ascii="Times New Roman" w:hAnsi="Times New Roman" w:cs="Times New Roman"/>
-                          <w:sz w:val="16"/>
-                          <w:szCs w:val="16"/>
+                          <w:rFonts w:ascii="Helvetica Neue" w:hAnsi="Helvetica Neue" w:cs="Times New Roman"/>
+                          <w:sz w:val="20"/>
+                          <w:szCs w:val="20"/>
                         </w:rPr>
                         <w:t>save</w:t>
                       </w:r>
                       <w:proofErr w:type="gramEnd"/>
                       <w:r>
                         <w:rPr>
-                          <w:rFonts w:ascii="Times New Roman" w:hAnsi="Times New Roman" w:cs="Times New Roman"/>
-                          <w:sz w:val="16"/>
-                          <w:szCs w:val="16"/>
+                          <w:rFonts w:ascii="Helvetica Neue" w:hAnsi="Helvetica Neue" w:cs="Times New Roman"/>
+                          <w:sz w:val="20"/>
+                          <w:szCs w:val="20"/>
                         </w:rPr>
                         <w:t xml:space="preserve"> location</w:t>
                       </w:r>
@@ -173,37 +258,41 @@
         </mc:AlternateContent>
       </w:r>
       <w:r>
+        <w:rPr>
+          <w:noProof/>
+          <w:lang w:val="en-US"/>
+        </w:rPr>
         <mc:AlternateContent>
           <mc:Choice Requires="wps">
             <w:drawing>
-              <wp:anchor distT="0" distB="0" distL="114300" distR="114300" simplePos="0" relativeHeight="251673600" behindDoc="0" locked="0" layoutInCell="1" allowOverlap="1" wp14:anchorId="4384AF39" wp14:editId="5442ED5B">
+              <wp:anchor distT="0" distB="0" distL="114300" distR="114300" simplePos="0" relativeHeight="251670528" behindDoc="0" locked="0" layoutInCell="1" allowOverlap="1" wp14:anchorId="089CC1D0" wp14:editId="00C3F3CD">
                 <wp:simplePos x="0" y="0"/>
                 <wp:positionH relativeFrom="column">
-                  <wp:posOffset>3873500</wp:posOffset>
+                  <wp:posOffset>1049655</wp:posOffset>
                 </wp:positionH>
                 <wp:positionV relativeFrom="paragraph">
-                  <wp:posOffset>6256020</wp:posOffset>
+                  <wp:posOffset>5680710</wp:posOffset>
                 </wp:positionV>
-                <wp:extent cx="397510" cy="0"/>
-                <wp:effectExtent l="50800" t="101600" r="0" b="127000"/>
+                <wp:extent cx="652145" cy="80010"/>
+                <wp:effectExtent l="0" t="25400" r="59055" b="123190"/>
                 <wp:wrapNone/>
-                <wp:docPr id="11" name="Straight Arrow Connector 11"/>
+                <wp:docPr id="9" name="Straight Arrow Connector 9"/>
                 <wp:cNvGraphicFramePr/>
                 <a:graphic xmlns:a="http://schemas.openxmlformats.org/drawingml/2006/main">
                   <a:graphicData uri="http://schemas.microsoft.com/office/word/2010/wordprocessingShape">
                     <wps:wsp>
                       <wps:cNvCnPr/>
                       <wps:spPr>
-                        <a:xfrm flipH="1">
+                        <a:xfrm>
                           <a:off x="0" y="0"/>
-                          <a:ext cx="397510" cy="0"/>
+                          <a:ext cx="652145" cy="80010"/>
                         </a:xfrm>
                         <a:prstGeom prst="straightConnector1">
                           <a:avLst/>
                         </a:prstGeom>
                         <a:ln>
                           <a:solidFill>
-                            <a:schemeClr val="tx1"/>
+                            <a:srgbClr val="558ED5"/>
                           </a:solidFill>
                           <a:tailEnd type="arrow"/>
                         </a:ln>
@@ -238,11 +327,7 @@
           </mc:Choice>
           <mc:Fallback>
             <w:pict>
-              <v:shapetype id="_x0000_t32" coordsize="21600,21600" o:spt="32" o:oned="t" path="m0,0l21600,21600e" filled="f">
-                <v:path arrowok="t" fillok="f" o:connecttype="none"/>
-                <o:lock v:ext="edit" shapetype="t"/>
-              </v:shapetype>
-              <v:shape id="Straight Arrow Connector 11" o:spid="_x0000_s1026" type="#_x0000_t32" style="position:absolute;margin-left:305pt;margin-top:492.6pt;width:31.3pt;height:0;flip:x;z-index:251673600;visibility:visible;mso-wrap-style:square;mso-width-percent:0;mso-height-percent:0;mso-wrap-distance-left:9pt;mso-wrap-distance-top:0;mso-wrap-distance-right:9pt;mso-wrap-distance-bottom:0;mso-position-horizontal:absolute;mso-position-horizontal-relative:text;mso-position-vertical:absolute;mso-position-vertical-relative:text;mso-width-percent:0;mso-height-percent:0;mso-width-relative:margin;mso-height-relative:margin" o:gfxdata="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" strokecolor="black [3213]" strokeweight="2pt">
+              <v:shape id="Straight Arrow Connector 9" o:spid="_x0000_s1026" type="#_x0000_t32" style="position:absolute;margin-left:82.65pt;margin-top:447.3pt;width:51.35pt;height:6.3pt;z-index:251670528;visibility:visible;mso-wrap-style:square;mso-width-percent:0;mso-height-percent:0;mso-wrap-distance-left:9pt;mso-wrap-distance-top:0;mso-wrap-distance-right:9pt;mso-wrap-distance-bottom:0;mso-position-horizontal:absolute;mso-position-horizontal-relative:text;mso-position-vertical:absolute;mso-position-vertical-relative:text;mso-width-percent:0;mso-height-percent:0;mso-width-relative:margin;mso-height-relative:margin" o:gfxdata="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" strokecolor="#558ed5" strokeweight="2pt">
                 <v:stroke endarrow="open"/>
               </v:shape>
             </w:pict>
@@ -250,19 +335,23 @@
         </mc:AlternateContent>
       </w:r>
       <w:r>
+        <w:rPr>
+          <w:noProof/>
+          <w:lang w:val="en-US"/>
+        </w:rPr>
         <mc:AlternateContent>
           <mc:Choice Requires="wps">
             <w:drawing>
-              <wp:anchor distT="0" distB="0" distL="114300" distR="114300" simplePos="0" relativeHeight="251669504" behindDoc="0" locked="0" layoutInCell="1" allowOverlap="1" wp14:anchorId="2698991F" wp14:editId="473704AA">
+              <wp:anchor distT="0" distB="0" distL="114300" distR="114300" simplePos="0" relativeHeight="251669504" behindDoc="0" locked="0" layoutInCell="1" allowOverlap="1" wp14:anchorId="786CAB87" wp14:editId="7BFD52C0">
                 <wp:simplePos x="0" y="0"/>
                 <wp:positionH relativeFrom="column">
                   <wp:posOffset>398145</wp:posOffset>
                 </wp:positionH>
                 <wp:positionV relativeFrom="paragraph">
-                  <wp:posOffset>5246370</wp:posOffset>
+                  <wp:posOffset>4994910</wp:posOffset>
                 </wp:positionV>
-                <wp:extent cx="832485" cy="952500"/>
-                <wp:effectExtent l="0" t="0" r="0" b="12700"/>
+                <wp:extent cx="832485" cy="1504950"/>
+                <wp:effectExtent l="0" t="0" r="0" b="0"/>
                 <wp:wrapSquare wrapText="bothSides"/>
                 <wp:docPr id="8" name="Text Box 8"/>
                 <wp:cNvGraphicFramePr/>
@@ -273,7 +362,7 @@
                       <wps:spPr>
                         <a:xfrm>
                           <a:off x="0" y="0"/>
-                          <a:ext cx="832485" cy="952500"/>
+                          <a:ext cx="832485" cy="1504950"/>
                         </a:xfrm>
                         <a:prstGeom prst="rect">
                           <a:avLst/>
@@ -310,16 +399,16 @@
                               <w:ind w:firstLine="0"/>
                               <w:jc w:val="center"/>
                               <w:rPr>
-                                <w:rFonts w:ascii="Times New Roman" w:hAnsi="Times New Roman" w:cs="Times New Roman"/>
-                                <w:sz w:val="16"/>
-                                <w:szCs w:val="16"/>
+                                <w:rFonts w:ascii="Helvetica Neue" w:hAnsi="Helvetica Neue" w:cs="Times New Roman"/>
+                                <w:sz w:val="20"/>
+                                <w:szCs w:val="20"/>
                               </w:rPr>
                             </w:pPr>
                             <w:r>
                               <w:rPr>
-                                <w:rFonts w:ascii="Times New Roman" w:hAnsi="Times New Roman" w:cs="Times New Roman"/>
-                                <w:sz w:val="16"/>
-                                <w:szCs w:val="16"/>
+                                <w:rFonts w:ascii="Helvetica Neue" w:hAnsi="Helvetica Neue" w:cs="Times New Roman"/>
+                                <w:sz w:val="20"/>
+                                <w:szCs w:val="20"/>
                               </w:rPr>
                               <w:t>Ability to add further controls in certain submenus</w:t>
                             </w:r>
@@ -346,7 +435,7 @@
           </mc:Choice>
           <mc:Fallback>
             <w:pict>
-              <v:shape id="Text Box 8" o:spid="_x0000_s1027" type="#_x0000_t202" style="position:absolute;left:0;text-align:left;margin-left:31.35pt;margin-top:413.1pt;width:65.55pt;height:75pt;z-index:251669504;visibility:visible;mso-wrap-style:square;mso-width-percent:0;mso-height-percent:0;mso-wrap-distance-left:9pt;mso-wrap-distance-top:0;mso-wrap-distance-right:9pt;mso-wrap-distance-bottom:0;mso-position-horizontal:absolute;mso-position-horizontal-relative:text;mso-position-vertical:absolute;mso-position-vertical-relative:text;mso-width-percent:0;mso-height-percent:0;mso-width-relative:margin;mso-height-relative:margin;v-text-anchor:top" o:gfxdata="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" filled="f" stroked="f">
+              <v:shape id="Text Box 8" o:spid="_x0000_s1027" type="#_x0000_t202" style="position:absolute;left:0;text-align:left;margin-left:31.35pt;margin-top:393.3pt;width:65.55pt;height:118.5pt;z-index:251669504;visibility:visible;mso-wrap-style:square;mso-width-percent:0;mso-height-percent:0;mso-wrap-distance-left:9pt;mso-wrap-distance-top:0;mso-wrap-distance-right:9pt;mso-wrap-distance-bottom:0;mso-position-horizontal:absolute;mso-position-horizontal-relative:text;mso-position-vertical:absolute;mso-position-vertical-relative:text;mso-width-percent:0;mso-height-percent:0;mso-width-relative:margin;mso-height-relative:margin;v-text-anchor:top" o:gfxdata="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" filled="f" stroked="f">
                 <v:textbox>
                   <w:txbxContent>
                     <w:p>
@@ -354,16 +443,16 @@
                         <w:ind w:firstLine="0"/>
                         <w:jc w:val="center"/>
                         <w:rPr>
-                          <w:rFonts w:ascii="Times New Roman" w:hAnsi="Times New Roman" w:cs="Times New Roman"/>
-                          <w:sz w:val="16"/>
-                          <w:szCs w:val="16"/>
+                          <w:rFonts w:ascii="Helvetica Neue" w:hAnsi="Helvetica Neue" w:cs="Times New Roman"/>
+                          <w:sz w:val="20"/>
+                          <w:szCs w:val="20"/>
                         </w:rPr>
                       </w:pPr>
                       <w:r>
                         <w:rPr>
-                          <w:rFonts w:ascii="Times New Roman" w:hAnsi="Times New Roman" w:cs="Times New Roman"/>
-                          <w:sz w:val="16"/>
-                          <w:szCs w:val="16"/>
+                          <w:rFonts w:ascii="Helvetica Neue" w:hAnsi="Helvetica Neue" w:cs="Times New Roman"/>
+                          <w:sz w:val="20"/>
+                          <w:szCs w:val="20"/>
                         </w:rPr>
                         <w:t>Ability to add further controls in certain submenus</w:t>
                       </w:r>
@@ -377,37 +466,41 @@
         </mc:AlternateContent>
       </w:r>
       <w:r>
+        <w:rPr>
+          <w:noProof/>
+          <w:lang w:val="en-US"/>
+        </w:rPr>
         <mc:AlternateContent>
           <mc:Choice Requires="wps">
             <w:drawing>
-              <wp:anchor distT="0" distB="0" distL="114300" distR="114300" simplePos="0" relativeHeight="251670528" behindDoc="0" locked="0" layoutInCell="1" allowOverlap="1" wp14:anchorId="24BAD5C3" wp14:editId="2EA751D0">
+              <wp:anchor distT="0" distB="0" distL="114300" distR="114300" simplePos="0" relativeHeight="251667456" behindDoc="0" locked="0" layoutInCell="1" allowOverlap="1" wp14:anchorId="405C8D1B" wp14:editId="399E1A4D">
                 <wp:simplePos x="0" y="0"/>
                 <wp:positionH relativeFrom="column">
-                  <wp:posOffset>1049655</wp:posOffset>
+                  <wp:posOffset>3836670</wp:posOffset>
                 </wp:positionH>
                 <wp:positionV relativeFrom="paragraph">
-                  <wp:posOffset>5604510</wp:posOffset>
+                  <wp:posOffset>3954780</wp:posOffset>
                 </wp:positionV>
-                <wp:extent cx="652145" cy="156210"/>
-                <wp:effectExtent l="0" t="0" r="109855" b="97790"/>
+                <wp:extent cx="289560" cy="346710"/>
+                <wp:effectExtent l="50800" t="50800" r="40640" b="34290"/>
                 <wp:wrapNone/>
-                <wp:docPr id="9" name="Straight Arrow Connector 9"/>
+                <wp:docPr id="7" name="Straight Arrow Connector 7"/>
                 <wp:cNvGraphicFramePr/>
                 <a:graphic xmlns:a="http://schemas.openxmlformats.org/drawingml/2006/main">
                   <a:graphicData uri="http://schemas.microsoft.com/office/word/2010/wordprocessingShape">
                     <wps:wsp>
                       <wps:cNvCnPr/>
                       <wps:spPr>
-                        <a:xfrm>
+                        <a:xfrm flipH="1" flipV="1">
                           <a:off x="0" y="0"/>
-                          <a:ext cx="652145" cy="156210"/>
+                          <a:ext cx="289560" cy="346710"/>
                         </a:xfrm>
                         <a:prstGeom prst="straightConnector1">
                           <a:avLst/>
                         </a:prstGeom>
                         <a:ln>
                           <a:solidFill>
-                            <a:schemeClr val="tx1"/>
+                            <a:srgbClr val="558ED5"/>
                           </a:solidFill>
                           <a:tailEnd type="arrow"/>
                         </a:ln>
@@ -442,7 +535,7 @@
           </mc:Choice>
           <mc:Fallback>
             <w:pict>
-              <v:shape id="Straight Arrow Connector 9" o:spid="_x0000_s1026" type="#_x0000_t32" style="position:absolute;margin-left:82.65pt;margin-top:441.3pt;width:51.35pt;height:12.3pt;z-index:251670528;visibility:visible;mso-wrap-style:square;mso-width-percent:0;mso-height-percent:0;mso-wrap-distance-left:9pt;mso-wrap-distance-top:0;mso-wrap-distance-right:9pt;mso-wrap-distance-bottom:0;mso-position-horizontal:absolute;mso-position-horizontal-relative:text;mso-position-vertical:absolute;mso-position-vertical-relative:text;mso-width-percent:0;mso-height-percent:0;mso-width-relative:margin;mso-height-relative:margin" o:gfxdata="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" strokecolor="black [3213]" strokeweight="2pt">
+              <v:shape id="Straight Arrow Connector 7" o:spid="_x0000_s1026" type="#_x0000_t32" style="position:absolute;margin-left:302.1pt;margin-top:311.4pt;width:22.8pt;height:27.3pt;flip:x y;z-index:251667456;visibility:visible;mso-wrap-style:square;mso-width-percent:0;mso-height-percent:0;mso-wrap-distance-left:9pt;mso-wrap-distance-top:0;mso-wrap-distance-right:9pt;mso-wrap-distance-bottom:0;mso-position-horizontal:absolute;mso-position-horizontal-relative:text;mso-position-vertical:absolute;mso-position-vertical-relative:text;mso-width-percent:0;mso-height-percent:0;mso-width-relative:margin;mso-height-relative:margin" o:gfxdata="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" strokecolor="#558ed5" strokeweight="2pt">
                 <v:stroke endarrow="open"/>
               </v:shape>
             </w:pict>
@@ -450,19 +543,23 @@
         </mc:AlternateContent>
       </w:r>
       <w:r>
+        <w:rPr>
+          <w:noProof/>
+          <w:lang w:val="en-US"/>
+        </w:rPr>
         <mc:AlternateContent>
           <mc:Choice Requires="wps">
             <w:drawing>
-              <wp:anchor distT="0" distB="0" distL="114300" distR="114300" simplePos="0" relativeHeight="251665408" behindDoc="0" locked="0" layoutInCell="1" allowOverlap="1" wp14:anchorId="57B40B46" wp14:editId="31216BD9">
+              <wp:anchor distT="0" distB="0" distL="114300" distR="114300" simplePos="0" relativeHeight="251665408" behindDoc="0" locked="0" layoutInCell="1" allowOverlap="1" wp14:anchorId="0163DF7B" wp14:editId="6F812D8C">
                 <wp:simplePos x="0" y="0"/>
                 <wp:positionH relativeFrom="column">
-                  <wp:posOffset>4053840</wp:posOffset>
+                  <wp:posOffset>3981450</wp:posOffset>
                 </wp:positionH>
                 <wp:positionV relativeFrom="paragraph">
                   <wp:posOffset>3478530</wp:posOffset>
                 </wp:positionV>
-                <wp:extent cx="832485" cy="952500"/>
-                <wp:effectExtent l="0" t="0" r="0" b="12700"/>
+                <wp:extent cx="832485" cy="1821180"/>
+                <wp:effectExtent l="0" t="0" r="0" b="7620"/>
                 <wp:wrapSquare wrapText="bothSides"/>
                 <wp:docPr id="6" name="Text Box 6"/>
                 <wp:cNvGraphicFramePr/>
@@ -473,7 +570,7 @@
                       <wps:spPr>
                         <a:xfrm>
                           <a:off x="0" y="0"/>
-                          <a:ext cx="832485" cy="952500"/>
+                          <a:ext cx="832485" cy="1821180"/>
                         </a:xfrm>
                         <a:prstGeom prst="rect">
                           <a:avLst/>
@@ -510,16 +607,16 @@
                               <w:ind w:firstLine="0"/>
                               <w:jc w:val="center"/>
                               <w:rPr>
-                                <w:rFonts w:ascii="Times New Roman" w:hAnsi="Times New Roman" w:cs="Times New Roman"/>
-                                <w:sz w:val="16"/>
-                                <w:szCs w:val="16"/>
+                                <w:rFonts w:ascii="Helvetica Neue" w:hAnsi="Helvetica Neue" w:cs="Times New Roman"/>
+                                <w:sz w:val="20"/>
+                                <w:szCs w:val="20"/>
                               </w:rPr>
                             </w:pPr>
                             <w:r>
                               <w:rPr>
-                                <w:rFonts w:ascii="Times New Roman" w:hAnsi="Times New Roman" w:cs="Times New Roman"/>
-                                <w:sz w:val="16"/>
-                                <w:szCs w:val="16"/>
+                                <w:rFonts w:ascii="Helvetica Neue" w:hAnsi="Helvetica Neue" w:cs="Times New Roman"/>
+                                <w:sz w:val="20"/>
+                                <w:szCs w:val="20"/>
                               </w:rPr>
                               <w:t>Extra controls such as ‘Sample File Selection’ shown in-line</w:t>
                             </w:r>
@@ -546,7 +643,7 @@
           </mc:Choice>
           <mc:Fallback>
             <w:pict>
-              <v:shape id="Text Box 6" o:spid="_x0000_s1028" type="#_x0000_t202" style="position:absolute;left:0;text-align:left;margin-left:319.2pt;margin-top:273.9pt;width:65.55pt;height:75pt;z-index:251665408;visibility:visible;mso-wrap-style:square;mso-width-percent:0;mso-height-percent:0;mso-wrap-distance-left:9pt;mso-wrap-distance-top:0;mso-wrap-distance-right:9pt;mso-wrap-distance-bottom:0;mso-position-horizontal:absolute;mso-position-horizontal-relative:text;mso-position-vertical:absolute;mso-position-vertical-relative:text;mso-width-percent:0;mso-height-percent:0;mso-width-relative:margin;mso-height-relative:margin;v-text-anchor:top" o:gfxdata="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" filled="f" stroked="f">
+              <v:shape id="Text Box 6" o:spid="_x0000_s1028" type="#_x0000_t202" style="position:absolute;left:0;text-align:left;margin-left:313.5pt;margin-top:273.9pt;width:65.55pt;height:143.4pt;z-index:251665408;visibility:visible;mso-wrap-style:square;mso-width-percent:0;mso-height-percent:0;mso-wrap-distance-left:9pt;mso-wrap-distance-top:0;mso-wrap-distance-right:9pt;mso-wrap-distance-bottom:0;mso-position-horizontal:absolute;mso-position-horizontal-relative:text;mso-position-vertical:absolute;mso-position-vertical-relative:text;mso-width-percent:0;mso-height-percent:0;mso-width-relative:margin;mso-height-relative:margin;v-text-anchor:top" o:gfxdata="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" filled="f" stroked="f">
                 <v:textbox>
                   <w:txbxContent>
                     <w:p>
@@ -554,16 +651,16 @@
                         <w:ind w:firstLine="0"/>
                         <w:jc w:val="center"/>
                         <w:rPr>
-                          <w:rFonts w:ascii="Times New Roman" w:hAnsi="Times New Roman" w:cs="Times New Roman"/>
-                          <w:sz w:val="16"/>
-                          <w:szCs w:val="16"/>
+                          <w:rFonts w:ascii="Helvetica Neue" w:hAnsi="Helvetica Neue" w:cs="Times New Roman"/>
+                          <w:sz w:val="20"/>
+                          <w:szCs w:val="20"/>
                         </w:rPr>
                       </w:pPr>
                       <w:r>
                         <w:rPr>
-                          <w:rFonts w:ascii="Times New Roman" w:hAnsi="Times New Roman" w:cs="Times New Roman"/>
-                          <w:sz w:val="16"/>
-                          <w:szCs w:val="16"/>
+                          <w:rFonts w:ascii="Helvetica Neue" w:hAnsi="Helvetica Neue" w:cs="Times New Roman"/>
+                          <w:sz w:val="20"/>
+                          <w:szCs w:val="20"/>
                         </w:rPr>
                         <w:t>Extra controls such as ‘Sample File Selection’ shown in-line</w:t>
                       </w:r>
@@ -577,92 +674,23 @@
         </mc:AlternateContent>
       </w:r>
       <w:r>
+        <w:rPr>
+          <w:noProof/>
+          <w:lang w:val="en-US"/>
+        </w:rPr>
         <mc:AlternateContent>
           <mc:Choice Requires="wps">
             <w:drawing>
-              <wp:anchor distT="0" distB="0" distL="114300" distR="114300" simplePos="0" relativeHeight="251667456" behindDoc="0" locked="0" layoutInCell="1" allowOverlap="1" wp14:anchorId="6A33417D" wp14:editId="4B645A8F">
+              <wp:anchor distT="0" distB="0" distL="114300" distR="114300" simplePos="0" relativeHeight="251663360" behindDoc="0" locked="0" layoutInCell="1" allowOverlap="1" wp14:anchorId="49BD5915" wp14:editId="000F5E5D">
                 <wp:simplePos x="0" y="0"/>
                 <wp:positionH relativeFrom="column">
-                  <wp:posOffset>3836671</wp:posOffset>
+                  <wp:posOffset>3945255</wp:posOffset>
                 </wp:positionH>
                 <wp:positionV relativeFrom="paragraph">
-                  <wp:posOffset>3954780</wp:posOffset>
+                  <wp:posOffset>2480310</wp:posOffset>
                 </wp:positionV>
-                <wp:extent cx="398144" cy="0"/>
-                <wp:effectExtent l="50800" t="101600" r="0" b="127000"/>
-                <wp:wrapNone/>
-                <wp:docPr id="7" name="Straight Arrow Connector 7"/>
-                <wp:cNvGraphicFramePr/>
-                <a:graphic xmlns:a="http://schemas.openxmlformats.org/drawingml/2006/main">
-                  <a:graphicData uri="http://schemas.microsoft.com/office/word/2010/wordprocessingShape">
-                    <wps:wsp>
-                      <wps:cNvCnPr/>
-                      <wps:spPr>
-                        <a:xfrm flipH="1">
-                          <a:off x="0" y="0"/>
-                          <a:ext cx="398144" cy="0"/>
-                        </a:xfrm>
-                        <a:prstGeom prst="straightConnector1">
-                          <a:avLst/>
-                        </a:prstGeom>
-                        <a:ln>
-                          <a:solidFill>
-                            <a:schemeClr val="tx1"/>
-                          </a:solidFill>
-                          <a:tailEnd type="arrow"/>
-                        </a:ln>
-                        <a:effectLst/>
-                      </wps:spPr>
-                      <wps:style>
-                        <a:lnRef idx="2">
-                          <a:schemeClr val="accent1"/>
-                        </a:lnRef>
-                        <a:fillRef idx="0">
-                          <a:schemeClr val="accent1"/>
-                        </a:fillRef>
-                        <a:effectRef idx="1">
-                          <a:schemeClr val="accent1"/>
-                        </a:effectRef>
-                        <a:fontRef idx="minor">
-                          <a:schemeClr val="tx1"/>
-                        </a:fontRef>
-                      </wps:style>
-                      <wps:bodyPr/>
-                    </wps:wsp>
-                  </a:graphicData>
-                </a:graphic>
-                <wp14:sizeRelH relativeFrom="margin">
-                  <wp14:pctWidth>0</wp14:pctWidth>
-                </wp14:sizeRelH>
-                <wp14:sizeRelV relativeFrom="margin">
-                  <wp14:pctHeight>0</wp14:pctHeight>
-                </wp14:sizeRelV>
-              </wp:anchor>
-            </w:drawing>
-          </mc:Choice>
-          <mc:Fallback>
-            <w:pict>
-              <v:shape id="Straight Arrow Connector 7" o:spid="_x0000_s1026" type="#_x0000_t32" style="position:absolute;margin-left:302.1pt;margin-top:311.4pt;width:31.35pt;height:0;flip:x;z-index:251667456;visibility:visible;mso-wrap-style:square;mso-width-percent:0;mso-height-percent:0;mso-wrap-distance-left:9pt;mso-wrap-distance-top:0;mso-wrap-distance-right:9pt;mso-wrap-distance-bottom:0;mso-position-horizontal:absolute;mso-position-horizontal-relative:text;mso-position-vertical:absolute;mso-position-vertical-relative:text;mso-width-percent:0;mso-height-percent:0;mso-width-relative:margin;mso-height-relative:margin" o:gfxdata="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" strokecolor="black [3213]" strokeweight="2pt">
-                <v:stroke endarrow="open"/>
-              </v:shape>
-            </w:pict>
-          </mc:Fallback>
-        </mc:AlternateContent>
-      </w:r>
-      <w:r>
-        <mc:AlternateContent>
-          <mc:Choice Requires="wps">
-            <w:drawing>
-              <wp:anchor distT="0" distB="0" distL="114300" distR="114300" simplePos="0" relativeHeight="251663360" behindDoc="0" locked="0" layoutInCell="1" allowOverlap="1" wp14:anchorId="37D0A78E" wp14:editId="5AB8BE7D">
-                <wp:simplePos x="0" y="0"/>
-                <wp:positionH relativeFrom="column">
-                  <wp:posOffset>3981450</wp:posOffset>
-                </wp:positionH>
-                <wp:positionV relativeFrom="paragraph">
-                  <wp:posOffset>2621280</wp:posOffset>
-                </wp:positionV>
-                <wp:extent cx="687705" cy="636270"/>
-                <wp:effectExtent l="0" t="0" r="0" b="0"/>
+                <wp:extent cx="904875" cy="906780"/>
+                <wp:effectExtent l="0" t="0" r="0" b="7620"/>
                 <wp:wrapSquare wrapText="bothSides"/>
                 <wp:docPr id="5" name="Text Box 5"/>
                 <wp:cNvGraphicFramePr/>
@@ -673,7 +701,7 @@
                       <wps:spPr>
                         <a:xfrm>
                           <a:off x="0" y="0"/>
-                          <a:ext cx="687705" cy="636270"/>
+                          <a:ext cx="904875" cy="906780"/>
                         </a:xfrm>
                         <a:prstGeom prst="rect">
                           <a:avLst/>
@@ -710,16 +738,16 @@
                               <w:ind w:firstLine="0"/>
                               <w:jc w:val="center"/>
                               <w:rPr>
-                                <w:rFonts w:ascii="Times New Roman" w:hAnsi="Times New Roman" w:cs="Times New Roman"/>
-                                <w:sz w:val="16"/>
-                                <w:szCs w:val="16"/>
+                                <w:rFonts w:ascii="Helvetica Neue" w:hAnsi="Helvetica Neue" w:cs="Times New Roman"/>
+                                <w:sz w:val="20"/>
+                                <w:szCs w:val="20"/>
                               </w:rPr>
                             </w:pPr>
                             <w:r>
                               <w:rPr>
-                                <w:rFonts w:ascii="Times New Roman" w:hAnsi="Times New Roman" w:cs="Times New Roman"/>
-                                <w:sz w:val="16"/>
-                                <w:szCs w:val="16"/>
+                                <w:rFonts w:ascii="Helvetica Neue" w:hAnsi="Helvetica Neue" w:cs="Times New Roman"/>
+                                <w:sz w:val="20"/>
+                                <w:szCs w:val="20"/>
                               </w:rPr>
                               <w:t>Clickable text to Select Modes</w:t>
                             </w:r>
@@ -746,7 +774,7 @@
           </mc:Choice>
           <mc:Fallback>
             <w:pict>
-              <v:shape id="Text Box 5" o:spid="_x0000_s1029" type="#_x0000_t202" style="position:absolute;left:0;text-align:left;margin-left:313.5pt;margin-top:206.4pt;width:54.15pt;height:50.1pt;z-index:251663360;visibility:visible;mso-wrap-style:square;mso-width-percent:0;mso-height-percent:0;mso-wrap-distance-left:9pt;mso-wrap-distance-top:0;mso-wrap-distance-right:9pt;mso-wrap-distance-bottom:0;mso-position-horizontal:absolute;mso-position-horizontal-relative:text;mso-position-vertical:absolute;mso-position-vertical-relative:text;mso-width-percent:0;mso-height-percent:0;mso-width-relative:margin;mso-height-relative:margin;v-text-anchor:top" o:gfxdata="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" filled="f" stroked="f">
+              <v:shape id="Text Box 5" o:spid="_x0000_s1029" type="#_x0000_t202" style="position:absolute;left:0;text-align:left;margin-left:310.65pt;margin-top:195.3pt;width:71.25pt;height:71.4pt;z-index:251663360;visibility:visible;mso-wrap-style:square;mso-width-percent:0;mso-height-percent:0;mso-wrap-distance-left:9pt;mso-wrap-distance-top:0;mso-wrap-distance-right:9pt;mso-wrap-distance-bottom:0;mso-position-horizontal:absolute;mso-position-horizontal-relative:text;mso-position-vertical:absolute;mso-position-vertical-relative:text;mso-width-percent:0;mso-height-percent:0;mso-width-relative:margin;mso-height-relative:margin;v-text-anchor:top" o:gfxdata="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" filled="f" stroked="f">
                 <v:textbox>
                   <w:txbxContent>
                     <w:p>
@@ -754,16 +782,16 @@
                         <w:ind w:firstLine="0"/>
                         <w:jc w:val="center"/>
                         <w:rPr>
-                          <w:rFonts w:ascii="Times New Roman" w:hAnsi="Times New Roman" w:cs="Times New Roman"/>
-                          <w:sz w:val="16"/>
-                          <w:szCs w:val="16"/>
+                          <w:rFonts w:ascii="Helvetica Neue" w:hAnsi="Helvetica Neue" w:cs="Times New Roman"/>
+                          <w:sz w:val="20"/>
+                          <w:szCs w:val="20"/>
                         </w:rPr>
                       </w:pPr>
                       <w:r>
                         <w:rPr>
-                          <w:rFonts w:ascii="Times New Roman" w:hAnsi="Times New Roman" w:cs="Times New Roman"/>
-                          <w:sz w:val="16"/>
-                          <w:szCs w:val="16"/>
+                          <w:rFonts w:ascii="Helvetica Neue" w:hAnsi="Helvetica Neue" w:cs="Times New Roman"/>
+                          <w:sz w:val="20"/>
+                          <w:szCs w:val="20"/>
                         </w:rPr>
                         <w:t>Clickable text to Select Modes</w:t>
                       </w:r>
@@ -777,10 +805,209 @@
         </mc:AlternateContent>
       </w:r>
       <w:r>
+        <w:rPr>
+          <w:noProof/>
+          <w:lang w:val="en-US"/>
+        </w:rPr>
         <mc:AlternateContent>
           <mc:Choice Requires="wps">
             <w:drawing>
-              <wp:anchor distT="0" distB="0" distL="114300" distR="114300" simplePos="0" relativeHeight="251662336" behindDoc="0" locked="0" layoutInCell="1" allowOverlap="1" wp14:anchorId="2B47F96B" wp14:editId="033859E3">
+              <wp:anchor distT="0" distB="0" distL="114300" distR="114300" simplePos="0" relativeHeight="251660288" behindDoc="0" locked="0" layoutInCell="1" allowOverlap="1" wp14:anchorId="68A3C031" wp14:editId="6D1110A9">
+                <wp:simplePos x="0" y="0"/>
+                <wp:positionH relativeFrom="column">
+                  <wp:posOffset>326390</wp:posOffset>
+                </wp:positionH>
+                <wp:positionV relativeFrom="paragraph">
+                  <wp:posOffset>2045970</wp:posOffset>
+                </wp:positionV>
+                <wp:extent cx="868045" cy="1451610"/>
+                <wp:effectExtent l="0" t="0" r="0" b="0"/>
+                <wp:wrapSquare wrapText="bothSides"/>
+                <wp:docPr id="3" name="Text Box 3"/>
+                <wp:cNvGraphicFramePr/>
+                <a:graphic xmlns:a="http://schemas.openxmlformats.org/drawingml/2006/main">
+                  <a:graphicData uri="http://schemas.microsoft.com/office/word/2010/wordprocessingShape">
+                    <wps:wsp>
+                      <wps:cNvSpPr txBox="1"/>
+                      <wps:spPr>
+                        <a:xfrm>
+                          <a:off x="0" y="0"/>
+                          <a:ext cx="868045" cy="1451610"/>
+                        </a:xfrm>
+                        <a:prstGeom prst="rect">
+                          <a:avLst/>
+                        </a:prstGeom>
+                        <a:noFill/>
+                        <a:ln>
+                          <a:noFill/>
+                        </a:ln>
+                        <a:effectLst/>
+                        <a:extLst>
+                          <a:ext uri="{C572A759-6A51-4108-AA02-DFA0A04FC94B}">
+                            <ma14:wrappingTextBoxFlag xmlns:ma14="http://schemas.microsoft.com/office/mac/drawingml/2011/main"/>
+                          </a:ext>
+                        </a:extLst>
+                      </wps:spPr>
+                      <wps:style>
+                        <a:lnRef idx="0">
+                          <a:schemeClr val="accent1"/>
+                        </a:lnRef>
+                        <a:fillRef idx="0">
+                          <a:schemeClr val="accent1"/>
+                        </a:fillRef>
+                        <a:effectRef idx="0">
+                          <a:schemeClr val="accent1"/>
+                        </a:effectRef>
+                        <a:fontRef idx="minor">
+                          <a:schemeClr val="dk1"/>
+                        </a:fontRef>
+                      </wps:style>
+                      <wps:txbx>
+                        <w:txbxContent>
+                          <w:p>
+                            <w:pPr>
+                              <w:ind w:firstLine="0"/>
+                              <w:jc w:val="center"/>
+                              <w:rPr>
+                                <w:rFonts w:ascii="Helvetica Neue" w:hAnsi="Helvetica Neue" w:cs="Times New Roman"/>
+                                <w:sz w:val="20"/>
+                                <w:szCs w:val="20"/>
+                              </w:rPr>
+                            </w:pPr>
+                            <w:r>
+                              <w:rPr>
+                                <w:rFonts w:ascii="Helvetica Neue" w:hAnsi="Helvetica Neue" w:cs="Times New Roman"/>
+                                <w:sz w:val="20"/>
+                                <w:szCs w:val="20"/>
+                              </w:rPr>
+                              <w:t xml:space="preserve">Arrows </w:t>
+                            </w:r>
+                            <w:r>
+                              <w:rPr>
+                                <w:rFonts w:ascii="Helvetica Neue" w:hAnsi="Helvetica Neue" w:cs="Times New Roman"/>
+                                <w:sz w:val="20"/>
+                                <w:szCs w:val="20"/>
+                              </w:rPr>
+                              <w:t xml:space="preserve">expand menus </w:t>
+                            </w:r>
+                            <w:r>
+                              <w:rPr>
+                                <w:rFonts w:ascii="Helvetica Neue" w:hAnsi="Helvetica Neue" w:cs="Times New Roman"/>
+                                <w:sz w:val="20"/>
+                                <w:szCs w:val="20"/>
+                              </w:rPr>
+                              <w:t>to di</w:t>
+                            </w:r>
+                            <w:r>
+                              <w:rPr>
+                                <w:rFonts w:ascii="Helvetica Neue" w:hAnsi="Helvetica Neue" w:cs="Times New Roman"/>
+                                <w:sz w:val="20"/>
+                                <w:szCs w:val="20"/>
+                              </w:rPr>
+                              <w:t>splay</w:t>
+                            </w:r>
+                            <w:r>
+                              <w:rPr>
+                                <w:rFonts w:ascii="Helvetica Neue" w:hAnsi="Helvetica Neue" w:cs="Times New Roman"/>
+                                <w:sz w:val="20"/>
+                                <w:szCs w:val="20"/>
+                              </w:rPr>
+                              <w:t xml:space="preserve"> more controls</w:t>
+                            </w:r>
+                          </w:p>
+                        </w:txbxContent>
+                      </wps:txbx>
+                      <wps:bodyPr rot="0" spcFirstLastPara="0" vertOverflow="overflow" horzOverflow="overflow" vert="horz" wrap="square" lIns="91440" tIns="45720" rIns="91440" bIns="45720" numCol="1" spcCol="0" rtlCol="0" fromWordArt="0" anchor="t" anchorCtr="0" forceAA="0" compatLnSpc="1">
+                        <a:prstTxWarp prst="textNoShape">
+                          <a:avLst/>
+                        </a:prstTxWarp>
+                        <a:noAutofit/>
+                      </wps:bodyPr>
+                    </wps:wsp>
+                  </a:graphicData>
+                </a:graphic>
+                <wp14:sizeRelH relativeFrom="margin">
+                  <wp14:pctWidth>0</wp14:pctWidth>
+                </wp14:sizeRelH>
+                <wp14:sizeRelV relativeFrom="margin">
+                  <wp14:pctHeight>0</wp14:pctHeight>
+                </wp14:sizeRelV>
+              </wp:anchor>
+            </w:drawing>
+          </mc:Choice>
+          <mc:Fallback>
+            <w:pict>
+              <v:shape id="Text Box 3" o:spid="_x0000_s1030" type="#_x0000_t202" style="position:absolute;left:0;text-align:left;margin-left:25.7pt;margin-top:161.1pt;width:68.35pt;height:114.3pt;z-index:251660288;visibility:visible;mso-wrap-style:square;mso-width-percent:0;mso-height-percent:0;mso-wrap-distance-left:9pt;mso-wrap-distance-top:0;mso-wrap-distance-right:9pt;mso-wrap-distance-bottom:0;mso-position-horizontal:absolute;mso-position-horizontal-relative:text;mso-position-vertical:absolute;mso-position-vertical-relative:text;mso-width-percent:0;mso-height-percent:0;mso-width-relative:margin;mso-height-relative:margin;v-text-anchor:top" o:gfxdata="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" filled="f" stroked="f">
+                <v:textbox>
+                  <w:txbxContent>
+                    <w:p>
+                      <w:pPr>
+                        <w:ind w:firstLine="0"/>
+                        <w:jc w:val="center"/>
+                        <w:rPr>
+                          <w:rFonts w:ascii="Helvetica Neue" w:hAnsi="Helvetica Neue" w:cs="Times New Roman"/>
+                          <w:sz w:val="20"/>
+                          <w:szCs w:val="20"/>
+                        </w:rPr>
+                      </w:pPr>
+                      <w:r>
+                        <w:rPr>
+                          <w:rFonts w:ascii="Helvetica Neue" w:hAnsi="Helvetica Neue" w:cs="Times New Roman"/>
+                          <w:sz w:val="20"/>
+                          <w:szCs w:val="20"/>
+                        </w:rPr>
+                        <w:t xml:space="preserve">Arrows </w:t>
+                      </w:r>
+                      <w:r>
+                        <w:rPr>
+                          <w:rFonts w:ascii="Helvetica Neue" w:hAnsi="Helvetica Neue" w:cs="Times New Roman"/>
+                          <w:sz w:val="20"/>
+                          <w:szCs w:val="20"/>
+                        </w:rPr>
+                        <w:t xml:space="preserve">expand menus </w:t>
+                      </w:r>
+                      <w:r>
+                        <w:rPr>
+                          <w:rFonts w:ascii="Helvetica Neue" w:hAnsi="Helvetica Neue" w:cs="Times New Roman"/>
+                          <w:sz w:val="20"/>
+                          <w:szCs w:val="20"/>
+                        </w:rPr>
+                        <w:t>to di</w:t>
+                      </w:r>
+                      <w:r>
+                        <w:rPr>
+                          <w:rFonts w:ascii="Helvetica Neue" w:hAnsi="Helvetica Neue" w:cs="Times New Roman"/>
+                          <w:sz w:val="20"/>
+                          <w:szCs w:val="20"/>
+                        </w:rPr>
+                        <w:t>splay</w:t>
+                      </w:r>
+                      <w:r>
+                        <w:rPr>
+                          <w:rFonts w:ascii="Helvetica Neue" w:hAnsi="Helvetica Neue" w:cs="Times New Roman"/>
+                          <w:sz w:val="20"/>
+                          <w:szCs w:val="20"/>
+                        </w:rPr>
+                        <w:t xml:space="preserve"> more controls</w:t>
+                      </w:r>
+                    </w:p>
+                  </w:txbxContent>
+                </v:textbox>
+                <w10:wrap type="square"/>
+              </v:shape>
+            </w:pict>
+          </mc:Fallback>
+        </mc:AlternateContent>
+      </w:r>
+      <w:r>
+        <w:rPr>
+          <w:noProof/>
+          <w:lang w:val="en-US"/>
+        </w:rPr>
+        <mc:AlternateContent>
+          <mc:Choice Requires="wps">
+            <w:drawing>
+              <wp:anchor distT="0" distB="0" distL="114300" distR="114300" simplePos="0" relativeHeight="251662336" behindDoc="0" locked="0" layoutInCell="1" allowOverlap="1" wp14:anchorId="42B90A59" wp14:editId="4FCEC1FC">
                 <wp:simplePos x="0" y="0"/>
                 <wp:positionH relativeFrom="column">
                   <wp:posOffset>2171701</wp:posOffset>
@@ -807,7 +1034,10 @@
                         </a:prstGeom>
                         <a:ln>
                           <a:solidFill>
-                            <a:schemeClr val="tx1"/>
+                            <a:schemeClr val="tx2">
+                              <a:lumMod val="60000"/>
+                              <a:lumOff val="40000"/>
+                            </a:schemeClr>
                           </a:solidFill>
                           <a:tailEnd type="arrow"/>
                         </a:ln>
@@ -842,7 +1072,7 @@
           </mc:Choice>
           <mc:Fallback>
             <w:pict>
-              <v:shape id="Straight Arrow Connector 4" o:spid="_x0000_s1026" type="#_x0000_t32" style="position:absolute;margin-left:171pt;margin-top:231pt;width:153.9pt;height:40.5pt;flip:x;z-index:251662336;visibility:visible;mso-wrap-style:square;mso-width-percent:0;mso-height-percent:0;mso-wrap-distance-left:9pt;mso-wrap-distance-top:0;mso-wrap-distance-right:9pt;mso-wrap-distance-bottom:0;mso-position-horizontal:absolute;mso-position-horizontal-relative:text;mso-position-vertical:absolute;mso-position-vertical-relative:text;mso-width-percent:0;mso-height-percent:0;mso-width-relative:margin;mso-height-relative:margin" o:gfxdata="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" strokecolor="black [3213]" strokeweight="2pt">
+              <v:shape id="Straight Arrow Connector 4" o:spid="_x0000_s1026" type="#_x0000_t32" style="position:absolute;margin-left:171pt;margin-top:231pt;width:153.9pt;height:40.5pt;flip:x;z-index:251662336;visibility:visible;mso-wrap-style:square;mso-width-percent:0;mso-height-percent:0;mso-wrap-distance-left:9pt;mso-wrap-distance-top:0;mso-wrap-distance-right:9pt;mso-wrap-distance-bottom:0;mso-position-horizontal:absolute;mso-position-horizontal-relative:text;mso-position-vertical:absolute;mso-position-vertical-relative:text;mso-width-percent:0;mso-height-percent:0;mso-width-relative:margin;mso-height-relative:margin" o:gfxdata="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" strokecolor="#548dd4 [1951]" strokeweight="2pt">
                 <v:stroke endarrow="open"/>
               </v:shape>
             </w:pict>
@@ -857,202 +1087,7 @@
         <mc:AlternateContent>
           <mc:Choice Requires="wps">
             <w:drawing>
-              <wp:anchor distT="0" distB="0" distL="114300" distR="114300" simplePos="0" relativeHeight="251660288" behindDoc="0" locked="0" layoutInCell="1" allowOverlap="1">
-                <wp:simplePos x="0" y="0"/>
-                <wp:positionH relativeFrom="column">
-                  <wp:posOffset>433705</wp:posOffset>
-                </wp:positionH>
-                <wp:positionV relativeFrom="paragraph">
-                  <wp:posOffset>2792730</wp:posOffset>
-                </wp:positionV>
-                <wp:extent cx="687705" cy="998220"/>
-                <wp:effectExtent l="0" t="0" r="0" b="0"/>
-                <wp:wrapSquare wrapText="bothSides"/>
-                <wp:docPr id="3" name="Text Box 3"/>
-                <wp:cNvGraphicFramePr/>
-                <a:graphic xmlns:a="http://schemas.openxmlformats.org/drawingml/2006/main">
-                  <a:graphicData uri="http://schemas.microsoft.com/office/word/2010/wordprocessingShape">
-                    <wps:wsp>
-                      <wps:cNvSpPr txBox="1"/>
-                      <wps:spPr>
-                        <a:xfrm>
-                          <a:off x="0" y="0"/>
-                          <a:ext cx="687705" cy="998220"/>
-                        </a:xfrm>
-                        <a:prstGeom prst="rect">
-                          <a:avLst/>
-                        </a:prstGeom>
-                        <a:noFill/>
-                        <a:ln>
-                          <a:noFill/>
-                        </a:ln>
-                        <a:effectLst/>
-                        <a:extLst>
-                          <a:ext uri="{C572A759-6A51-4108-AA02-DFA0A04FC94B}">
-                            <ma14:wrappingTextBoxFlag xmlns:ma14="http://schemas.microsoft.com/office/mac/drawingml/2011/main"/>
-                          </a:ext>
-                        </a:extLst>
-                      </wps:spPr>
-                      <wps:style>
-                        <a:lnRef idx="0">
-                          <a:schemeClr val="accent1"/>
-                        </a:lnRef>
-                        <a:fillRef idx="0">
-                          <a:schemeClr val="accent1"/>
-                        </a:fillRef>
-                        <a:effectRef idx="0">
-                          <a:schemeClr val="accent1"/>
-                        </a:effectRef>
-                        <a:fontRef idx="minor">
-                          <a:schemeClr val="dk1"/>
-                        </a:fontRef>
-                      </wps:style>
-                      <wps:txbx>
-                        <w:txbxContent>
-                          <w:p>
-                            <w:pPr>
-                              <w:ind w:firstLine="0"/>
-                              <w:jc w:val="center"/>
-                              <w:rPr>
-                                <w:rFonts w:ascii="Times New Roman" w:hAnsi="Times New Roman" w:cs="Times New Roman"/>
-                                <w:sz w:val="16"/>
-                                <w:szCs w:val="16"/>
-                              </w:rPr>
-                            </w:pPr>
-                            <w:r>
-                              <w:rPr>
-                                <w:rFonts w:ascii="Times New Roman" w:hAnsi="Times New Roman" w:cs="Times New Roman"/>
-                                <w:sz w:val="16"/>
-                                <w:szCs w:val="16"/>
-                              </w:rPr>
-                              <w:t xml:space="preserve">Arrows </w:t>
-                            </w:r>
-                            <w:r>
-                              <w:rPr>
-                                <w:rFonts w:ascii="Times New Roman" w:hAnsi="Times New Roman" w:cs="Times New Roman"/>
-                                <w:sz w:val="16"/>
-                                <w:szCs w:val="16"/>
-                              </w:rPr>
-                              <w:t xml:space="preserve">expand menus </w:t>
-                            </w:r>
-                            <w:r>
-                              <w:rPr>
-                                <w:rFonts w:ascii="Times New Roman" w:hAnsi="Times New Roman" w:cs="Times New Roman"/>
-                                <w:sz w:val="16"/>
-                                <w:szCs w:val="16"/>
-                              </w:rPr>
-                              <w:t>to di</w:t>
-                            </w:r>
-                            <w:r>
-                              <w:rPr>
-                                <w:rFonts w:ascii="Times New Roman" w:hAnsi="Times New Roman" w:cs="Times New Roman"/>
-                                <w:sz w:val="16"/>
-                                <w:szCs w:val="16"/>
-                              </w:rPr>
-                              <w:t>splay</w:t>
-                            </w:r>
-                            <w:r>
-                              <w:rPr>
-                                <w:rFonts w:ascii="Times New Roman" w:hAnsi="Times New Roman" w:cs="Times New Roman"/>
-                                <w:sz w:val="16"/>
-                                <w:szCs w:val="16"/>
-                              </w:rPr>
-                              <w:t xml:space="preserve"> more controls</w:t>
-                            </w:r>
-                          </w:p>
-                        </w:txbxContent>
-                      </wps:txbx>
-                      <wps:bodyPr rot="0" spcFirstLastPara="0" vertOverflow="overflow" horzOverflow="overflow" vert="horz" wrap="square" lIns="91440" tIns="45720" rIns="91440" bIns="45720" numCol="1" spcCol="0" rtlCol="0" fromWordArt="0" anchor="t" anchorCtr="0" forceAA="0" compatLnSpc="1">
-                        <a:prstTxWarp prst="textNoShape">
-                          <a:avLst/>
-                        </a:prstTxWarp>
-                        <a:noAutofit/>
-                      </wps:bodyPr>
-                    </wps:wsp>
-                  </a:graphicData>
-                </a:graphic>
-                <wp14:sizeRelH relativeFrom="margin">
-                  <wp14:pctWidth>0</wp14:pctWidth>
-                </wp14:sizeRelH>
-                <wp14:sizeRelV relativeFrom="margin">
-                  <wp14:pctHeight>0</wp14:pctHeight>
-                </wp14:sizeRelV>
-              </wp:anchor>
-            </w:drawing>
-          </mc:Choice>
-          <mc:Fallback>
-            <w:pict>
-              <v:shape id="Text Box 3" o:spid="_x0000_s1030" type="#_x0000_t202" style="position:absolute;left:0;text-align:left;margin-left:34.15pt;margin-top:219.9pt;width:54.15pt;height:78.6pt;z-index:251660288;visibility:visible;mso-wrap-style:square;mso-width-percent:0;mso-height-percent:0;mso-wrap-distance-left:9pt;mso-wrap-distance-top:0;mso-wrap-distance-right:9pt;mso-wrap-distance-bottom:0;mso-position-horizontal:absolute;mso-position-horizontal-relative:text;mso-position-vertical:absolute;mso-position-vertical-relative:text;mso-width-percent:0;mso-height-percent:0;mso-width-relative:margin;mso-height-relative:margin;v-text-anchor:top" o:gfxdata="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" filled="f" stroked="f">
-                <v:textbox>
-                  <w:txbxContent>
-                    <w:p>
-                      <w:pPr>
-                        <w:ind w:firstLine="0"/>
-                        <w:jc w:val="center"/>
-                        <w:rPr>
-                          <w:rFonts w:ascii="Times New Roman" w:hAnsi="Times New Roman" w:cs="Times New Roman"/>
-                          <w:sz w:val="16"/>
-                          <w:szCs w:val="16"/>
-                        </w:rPr>
-                      </w:pPr>
-                      <w:r>
-                        <w:rPr>
-                          <w:rFonts w:ascii="Times New Roman" w:hAnsi="Times New Roman" w:cs="Times New Roman"/>
-                          <w:sz w:val="16"/>
-                          <w:szCs w:val="16"/>
-                        </w:rPr>
-                        <w:t xml:space="preserve">Arrows </w:t>
-                      </w:r>
-                      <w:r>
-                        <w:rPr>
-                          <w:rFonts w:ascii="Times New Roman" w:hAnsi="Times New Roman" w:cs="Times New Roman"/>
-                          <w:sz w:val="16"/>
-                          <w:szCs w:val="16"/>
-                        </w:rPr>
-                        <w:t xml:space="preserve">expand menus </w:t>
-                      </w:r>
-                      <w:r>
-                        <w:rPr>
-                          <w:rFonts w:ascii="Times New Roman" w:hAnsi="Times New Roman" w:cs="Times New Roman"/>
-                          <w:sz w:val="16"/>
-                          <w:szCs w:val="16"/>
-                        </w:rPr>
-                        <w:t>to di</w:t>
-                      </w:r>
-                      <w:r>
-                        <w:rPr>
-                          <w:rFonts w:ascii="Times New Roman" w:hAnsi="Times New Roman" w:cs="Times New Roman"/>
-                          <w:sz w:val="16"/>
-                          <w:szCs w:val="16"/>
-                        </w:rPr>
-                        <w:t>splay</w:t>
-                      </w:r>
-                      <w:r>
-                        <w:rPr>
-                          <w:rFonts w:ascii="Times New Roman" w:hAnsi="Times New Roman" w:cs="Times New Roman"/>
-                          <w:sz w:val="16"/>
-                          <w:szCs w:val="16"/>
-                        </w:rPr>
-                        <w:t xml:space="preserve"> more controls</w:t>
-                      </w:r>
-                    </w:p>
-                  </w:txbxContent>
-                </v:textbox>
-                <w10:wrap type="square"/>
-              </v:shape>
-            </w:pict>
-          </mc:Fallback>
-        </mc:AlternateContent>
-      </w:r>
-      <w:r>
-        <w:rPr>
-          <w:noProof/>
-          <w:lang w:val="en-US"/>
-        </w:rPr>
-        <mc:AlternateContent>
-          <mc:Choice Requires="wps">
-            <w:drawing>
-              <wp:anchor distT="0" distB="0" distL="114300" distR="114300" simplePos="0" relativeHeight="251659264" behindDoc="0" locked="0" layoutInCell="1" allowOverlap="1">
+              <wp:anchor distT="0" distB="0" distL="114300" distR="114300" simplePos="0" relativeHeight="251659264" behindDoc="0" locked="0" layoutInCell="1" allowOverlap="1" wp14:anchorId="49F4CF97" wp14:editId="4FCCB509">
                 <wp:simplePos x="0" y="0"/>
                 <wp:positionH relativeFrom="column">
                   <wp:posOffset>977265</wp:posOffset>
@@ -1079,7 +1114,7 @@
                         </a:prstGeom>
                         <a:ln>
                           <a:solidFill>
-                            <a:schemeClr val="tx1"/>
+                            <a:srgbClr val="558ED5"/>
                           </a:solidFill>
                           <a:tailEnd type="arrow"/>
                         </a:ln>
@@ -1114,7 +1149,7 @@
           </mc:Choice>
           <mc:Fallback>
             <w:pict>
-              <v:shape id="Straight Arrow Connector 2" o:spid="_x0000_s1026" type="#_x0000_t32" style="position:absolute;margin-left:76.95pt;margin-top:231pt;width:37.05pt;height:0;z-index:251659264;visibility:visible;mso-wrap-style:square;mso-width-percent:0;mso-height-percent:0;mso-wrap-distance-left:9pt;mso-wrap-distance-top:0;mso-wrap-distance-right:9pt;mso-wrap-distance-bottom:0;mso-position-horizontal:absolute;mso-position-horizontal-relative:text;mso-position-vertical:absolute;mso-position-vertical-relative:text;mso-width-percent:0;mso-height-percent:0;mso-width-relative:margin;mso-height-relative:margin" o:gfxdata="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" strokecolor="black [3213]" strokeweight="2pt">
+              <v:shape id="Straight Arrow Connector 2" o:spid="_x0000_s1026" type="#_x0000_t32" style="position:absolute;margin-left:76.95pt;margin-top:231pt;width:37.05pt;height:0;z-index:251659264;visibility:visible;mso-wrap-style:square;mso-width-percent:0;mso-height-percent:0;mso-wrap-distance-left:9pt;mso-wrap-distance-top:0;mso-wrap-distance-right:9pt;mso-wrap-distance-bottom:0;mso-position-horizontal:absolute;mso-position-horizontal-relative:text;mso-position-vertical:absolute;mso-position-vertical-relative:text;mso-width-percent:0;mso-height-percent:0;mso-width-relative:margin;mso-height-relative:margin" o:gfxdata="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" strokecolor="#558ed5" strokeweight="2pt">
                 <v:stroke endarrow="open"/>
               </v:shape>
             </w:pict>
@@ -1127,7 +1162,7 @@
           <w:lang w:val="en-US"/>
         </w:rPr>
         <w:drawing>
-          <wp:anchor distT="0" distB="0" distL="114300" distR="114300" simplePos="0" relativeHeight="251658240" behindDoc="0" locked="0" layoutInCell="1" allowOverlap="1">
+          <wp:anchor distT="0" distB="0" distL="114300" distR="114300" simplePos="0" relativeHeight="251658240" behindDoc="0" locked="0" layoutInCell="1" allowOverlap="1" wp14:anchorId="7B4A0AA9" wp14:editId="6287E0EA">
             <wp:simplePos x="0" y="0"/>
             <wp:positionH relativeFrom="margin">
               <wp:align>center</wp:align>
@@ -2389,7 +2424,7 @@
 </file>
 
 <file path=customXml/itemProps1.xml><?xml version="1.0" encoding="utf-8"?>
-<ds:datastoreItem xmlns:ds="http://schemas.openxmlformats.org/officeDocument/2006/customXml" ds:itemID="{D1314CA8-8E13-C340-8155-67C4AD45E0D7}">
+<ds:datastoreItem xmlns:ds="http://schemas.openxmlformats.org/officeDocument/2006/customXml" ds:itemID="{3CC42CD7-6110-5C4E-A4DB-8C08B2BBA1BF}">
   <ds:schemaRefs>
     <ds:schemaRef ds:uri="http://schemas.openxmlformats.org/officeDocument/2006/bibliography"/>
   </ds:schemaRefs>

</xml_diff>